<commit_message>
biên bản Tuần 6
</commit_message>
<xml_diff>
--- a/Nhom19_DoAnCN.docx
+++ b/Nhom19_DoAnCN.docx
@@ -2867,23 +2867,7 @@
                                       <w:sz w:val="28"/>
                                       <w:szCs w:val="28"/>
                                     </w:rPr>
-                                    <w:t xml:space="preserve">Nguyễn Văn Quảng - </w:t>
-                                  </w:r>
-                                  <w:r>
-                                    <w:rPr>
-                                      <w:rFonts w:ascii="Times New Roman" w:eastAsia="Times New Roman" w:hAnsi="Times New Roman"/>
-                                      <w:sz w:val="28"/>
-                                      <w:szCs w:val="28"/>
-                                    </w:rPr>
-                                    <w:t>2021601358</w:t>
-                                  </w:r>
-                                  <w:r>
-                                    <w:rPr>
-                                      <w:rFonts w:ascii="Times New Roman" w:eastAsia="Times New Roman" w:hAnsi="Times New Roman"/>
-                                      <w:sz w:val="28"/>
-                                      <w:szCs w:val="28"/>
-                                    </w:rPr>
-                                    <w:t xml:space="preserve"> </w:t>
+                                    <w:t xml:space="preserve">Nguyễn Văn Quảng - 2021601358 </w:t>
                                   </w:r>
                                 </w:p>
                               </w:tc>
@@ -4029,23 +4013,7 @@
                                 <w:sz w:val="28"/>
                                 <w:szCs w:val="28"/>
                               </w:rPr>
-                              <w:t xml:space="preserve">Nguyễn Văn Quảng - </w:t>
-                            </w:r>
-                            <w:r>
-                              <w:rPr>
-                                <w:rFonts w:ascii="Times New Roman" w:eastAsia="Times New Roman" w:hAnsi="Times New Roman"/>
-                                <w:sz w:val="28"/>
-                                <w:szCs w:val="28"/>
-                              </w:rPr>
-                              <w:t>2021601358</w:t>
-                            </w:r>
-                            <w:r>
-                              <w:rPr>
-                                <w:rFonts w:ascii="Times New Roman" w:eastAsia="Times New Roman" w:hAnsi="Times New Roman"/>
-                                <w:sz w:val="28"/>
-                                <w:szCs w:val="28"/>
-                              </w:rPr>
-                              <w:t xml:space="preserve"> </w:t>
+                              <w:t xml:space="preserve">Nguyễn Văn Quảng - 2021601358 </w:t>
                             </w:r>
                           </w:p>
                         </w:tc>
@@ -4814,7 +4782,7 @@
           <w:bCs/>
           <w:i/>
           <w:iCs/>
-          <w:color w:val="auto"/>
+          <w:color w:val="FF0000"/>
           <w:sz w:val="28"/>
           <w:szCs w:val="28"/>
         </w:rPr>
@@ -4826,7 +4794,7 @@
           <w:bCs/>
           <w:i/>
           <w:iCs/>
-          <w:color w:val="auto"/>
+          <w:color w:val="FF0000"/>
           <w:sz w:val="28"/>
           <w:szCs w:val="28"/>
         </w:rPr>
@@ -4839,7 +4807,7 @@
           <w:bCs/>
           <w:i/>
           <w:iCs/>
-          <w:color w:val="auto"/>
+          <w:color w:val="FF0000"/>
           <w:sz w:val="28"/>
           <w:szCs w:val="28"/>
         </w:rPr>
@@ -8609,6 +8577,7 @@
   <w:style w:type="character" w:default="1" w:styleId="DefaultParagraphFont">
     <w:name w:val="Default Paragraph Font"/>
     <w:uiPriority w:val="1"/>
+    <w:semiHidden/>
     <w:unhideWhenUsed/>
   </w:style>
   <w:style w:type="table" w:default="1" w:styleId="TableNormal">

</xml_diff>